<commit_message>
Added ganta diagram and created project base hierarhy
</commit_message>
<xml_diff>
--- a/Документация/Доки/Инструменты разработки.docx
+++ b/Документация/Доки/Инструменты разработки.docx
@@ -933,9 +933,17 @@
           <w:sz w:val="28"/>
           <w:szCs w:val="28"/>
         </w:rPr>
-        <w:t>Bit;</w:t>
+        <w:t>Bit</w:t>
       </w:r>
       <w:proofErr w:type="spellEnd"/>
+      <w:r>
+        <w:rPr>
+          <w:rFonts w:ascii="Times New Roman" w:hAnsi="Times New Roman" w:cs="Times New Roman"/>
+          <w:sz w:val="28"/>
+          <w:szCs w:val="28"/>
+        </w:rPr>
+        <w:t>;</w:t>
+      </w:r>
     </w:p>
     <w:p>
       <w:pPr>
@@ -1624,6 +1632,7 @@
   <w:style w:type="character" w:default="1" w:styleId="a0">
     <w:name w:val="Default Paragraph Font"/>
     <w:uiPriority w:val="1"/>
+    <w:semiHidden/>
     <w:unhideWhenUsed/>
   </w:style>
   <w:style w:type="table" w:default="1" w:styleId="a1">

</xml_diff>